<commit_message>
added titles and pdf
</commit_message>
<xml_diff>
--- a/designdocument.docx
+++ b/designdocument.docx
@@ -336,7 +336,10 @@
         </w:numPr>
       </w:pPr>
       <w:r>
-        <w:t>the turbine model</w:t>
+        <w:t xml:space="preserve">the turbine </w:t>
+      </w:r>
+      <w:r>
+        <w:t>models</w:t>
       </w:r>
     </w:p>
     <w:p>
@@ -370,6 +373,9 @@
         <w:t>the turbine total height (meter</w:t>
       </w:r>
       <w:r>
+        <w:t>s</w:t>
+      </w:r>
+      <w:r>
         <w:t>)</w:t>
       </w:r>
     </w:p>
@@ -386,7 +392,10 @@
     </w:p>
     <w:p>
       <w:r>
-        <w:t xml:space="preserve">I used Python to derive a </w:t>
+        <w:t xml:space="preserve"> We </w:t>
+      </w:r>
+      <w:r>
+        <w:t xml:space="preserve">used Python to derive a </w:t>
       </w:r>
       <w:hyperlink r:id="rId10" w:history="1">
         <w:r>
@@ -445,10 +454,64 @@
         <w:t xml:space="preserve"> they are in.</w:t>
       </w:r>
       <w:r>
-        <w:t xml:space="preserve"> I removed a lot of data, that I believed to not be relevant for this analysis. I also removed any wind-turbine data that had missing data as they would lessen the accuracy of the analysis</w:t>
-      </w:r>
-      <w:r>
-        <w:t>. I also reduced the size of the data I was analysis as Vega-Lite does not work well with a very large amount of data.</w:t>
+        <w:t xml:space="preserve"> </w:t>
+      </w:r>
+      <w:r>
+        <w:t>We</w:t>
+      </w:r>
+      <w:r>
+        <w:t xml:space="preserve"> removed a lot of data, that </w:t>
+      </w:r>
+      <w:r>
+        <w:t>we</w:t>
+      </w:r>
+      <w:r>
+        <w:t xml:space="preserve"> believed to not be relevant for this analysis. </w:t>
+      </w:r>
+      <w:r>
+        <w:t>We</w:t>
+      </w:r>
+      <w:r>
+        <w:t xml:space="preserve"> also removed any wind-turbine data that had missing data as they would lessen the accuracy of the analysis</w:t>
+      </w:r>
+      <w:r>
+        <w:t xml:space="preserve">. </w:t>
+      </w:r>
+      <w:r>
+        <w:t>We</w:t>
+      </w:r>
+      <w:r>
+        <w:t xml:space="preserve"> also reduced the size of the data </w:t>
+      </w:r>
+      <w:r>
+        <w:t>we</w:t>
+      </w:r>
+      <w:r>
+        <w:t xml:space="preserve"> w</w:t>
+      </w:r>
+      <w:r>
+        <w:t>ere</w:t>
+      </w:r>
+      <w:r>
+        <w:t xml:space="preserve"> </w:t>
+      </w:r>
+      <w:r>
+        <w:t>analysing</w:t>
+      </w:r>
+      <w:r>
+        <w:t xml:space="preserve"> as Vega-Lite does not work well with a very large amount of data.</w:t>
+      </w:r>
+      <w:r>
+        <w:t xml:space="preserve"> The shortened csv file we uses is called “</w:t>
+      </w:r>
+      <w:r>
+        <w:t>wind_usa_cleaned_st2.csv</w:t>
+      </w:r>
+      <w:r>
+        <w:t>” and is included in our submission</w:t>
+      </w:r>
+      <w:r>
+        <w:t>.</w:t>
       </w:r>
     </w:p>
     <w:p>
@@ -481,7 +544,13 @@
         <w:t>Overall goal:</w:t>
       </w:r>
       <w:r>
-        <w:t xml:space="preserve"> My overall goal with this tool was to enable the exploration of the relationship between the </w:t>
+        <w:t xml:space="preserve"> </w:t>
+      </w:r>
+      <w:r>
+        <w:t>Our</w:t>
+      </w:r>
+      <w:r>
+        <w:t xml:space="preserve"> overall goal with this tool was to enable the exploration of the relationship between the </w:t>
       </w:r>
       <w:r>
         <w:t>height</w:t>
@@ -605,13 +674,37 @@
         <w:t>normal</w:t>
       </w:r>
       <w:r>
-        <w:t xml:space="preserve"> bar chart I could have used grouped bar charts or small multiples to visualise the different </w:t>
+        <w:t xml:space="preserve"> bar chart </w:t>
+      </w:r>
+      <w:r>
+        <w:t>We</w:t>
+      </w:r>
+      <w:r>
+        <w:t xml:space="preserve"> could</w:t>
+      </w:r>
+      <w:r>
+        <w:t xml:space="preserve"> have used grouped bar charts or small multiples to visualise the different </w:t>
       </w:r>
       <w:r>
         <w:t>county</w:t>
       </w:r>
       <w:r>
-        <w:t xml:space="preserve"> types. However I felt that it was sufficient to be able to compare total number of </w:t>
+        <w:t xml:space="preserve"> types. </w:t>
+      </w:r>
+      <w:r>
+        <w:t>However,</w:t>
+      </w:r>
+      <w:r>
+        <w:t xml:space="preserve"> </w:t>
+      </w:r>
+      <w:r>
+        <w:t>We</w:t>
+      </w:r>
+      <w:r>
+        <w:t xml:space="preserve"> felt</w:t>
+      </w:r>
+      <w:r>
+        <w:t xml:space="preserve"> that it was sufficient to be able to compare total number of </w:t>
       </w:r>
       <w:r>
         <w:t>wind turbines</w:t>
@@ -671,7 +764,16 @@
         <w:t xml:space="preserve"> capacity of wind turbines in the USA</w:t>
       </w:r>
       <w:r>
-        <w:t xml:space="preserve">. I initially attempted to use </w:t>
+        <w:t xml:space="preserve">. </w:t>
+      </w:r>
+      <w:r>
+        <w:t>We</w:t>
+      </w:r>
+      <w:r>
+        <w:t xml:space="preserve"> initially</w:t>
+      </w:r>
+      <w:r>
+        <w:t xml:space="preserve"> attempted to use </w:t>
       </w:r>
       <w:r>
         <w:t xml:space="preserve">bar </w:t>
@@ -752,7 +854,10 @@
         <w:t xml:space="preserve">select ranges in the capacity. </w:t>
       </w:r>
       <w:r>
-        <w:t>I also found that it was not necessary to plot the capacity of the wind turbines against a nominal data attribute.</w:t>
+        <w:t>We also</w:t>
+      </w:r>
+      <w:r>
+        <w:t xml:space="preserve"> found that it was not necessary to plot the capacity of the wind turbines against a nominal data attribute.</w:t>
       </w:r>
     </w:p>
     <w:p>
@@ -857,7 +962,25 @@
         <w:t>wind turbines</w:t>
       </w:r>
       <w:r>
-        <w:t xml:space="preserve">, which I have enabled here using tooltips.  I used a </w:t>
+        <w:t xml:space="preserve">, which </w:t>
+      </w:r>
+      <w:r>
+        <w:t>We</w:t>
+      </w:r>
+      <w:r>
+        <w:t xml:space="preserve"> have</w:t>
+      </w:r>
+      <w:r>
+        <w:t xml:space="preserve"> enabled here using tooltips.  </w:t>
+      </w:r>
+      <w:r>
+        <w:t>We</w:t>
+      </w:r>
+      <w:r>
+        <w:t xml:space="preserve"> used</w:t>
+      </w:r>
+      <w:r>
+        <w:t xml:space="preserve"> a </w:t>
       </w:r>
       <w:r>
         <w:t>state</w:t>
@@ -1013,7 +1136,16 @@
         <w:t>T</w:t>
       </w:r>
       <w:r>
-        <w:t xml:space="preserve">he main interaction approach I have used here is cross-filtering. Users can select subsets of the data in one chart and this will filter the data in another chart, e.g. users can select only one </w:t>
+        <w:t xml:space="preserve">he main interaction approach </w:t>
+      </w:r>
+      <w:r>
+        <w:t>We</w:t>
+      </w:r>
+      <w:r>
+        <w:t xml:space="preserve"> have</w:t>
+      </w:r>
+      <w:r>
+        <w:t xml:space="preserve"> used here is cross-filtering. Users can select subsets of the data in one chart and this will filter the data in another chart, e.g. users can select only one </w:t>
       </w:r>
       <w:r>
         <w:t>state</w:t>
@@ -1022,14 +1154,14 @@
         <w:t xml:space="preserve"> in the bar-chart and this will filter the data presented in both the </w:t>
       </w:r>
       <w:r>
-        <w:t xml:space="preserve">strip plot, scatter plot </w:t>
-      </w:r>
-      <w:r>
-        <w:t xml:space="preserve">and the dot-plot. Each chart allows selection on a different data attribute – the bar chart </w:t>
+        <w:t xml:space="preserve">strip plot, </w:t>
       </w:r>
       <w:r>
         <w:lastRenderedPageBreak/>
-        <w:t xml:space="preserve">allows selection by </w:t>
+        <w:t xml:space="preserve">scatter plot </w:t>
+      </w:r>
+      <w:r>
+        <w:t xml:space="preserve">and the dot-plot. Each chart allows selection on a different data attribute – the bar chart allows selection by </w:t>
       </w:r>
       <w:r>
         <w:t>state</w:t>

</xml_diff>